<commit_message>
Updated keymap.docx with new key bindings
</commit_message>
<xml_diff>
--- a/keymap.docx
+++ b/keymap.docx
@@ -115,8 +115,17 @@
                 <w:b/>
                 <w:lang w:val="en-US"/>
               </w:rPr>
-              <w:t>Ctrl + ,</w:t>
-            </w:r>
+              <w:t xml:space="preserve">Ctrl </w:t>
+            </w:r>
+            <w:proofErr w:type="gramStart"/>
+            <w:r>
+              <w:rPr>
+                <w:b/>
+                <w:lang w:val="en-US"/>
+              </w:rPr>
+              <w:t>+ ,</w:t>
+            </w:r>
+            <w:proofErr w:type="gramEnd"/>
           </w:p>
         </w:tc>
       </w:tr>
@@ -162,14 +171,70 @@
                 <w:b/>
                 <w:lang w:val="en-US"/>
               </w:rPr>
-              <w:t>Ctrl + Shift + ,</w:t>
-            </w:r>
+              <w:t xml:space="preserve">Ctrl + Shift </w:t>
+            </w:r>
+            <w:proofErr w:type="gramStart"/>
+            <w:r>
+              <w:rPr>
+                <w:b/>
+                <w:lang w:val="en-US"/>
+              </w:rPr>
+              <w:t>+ ,</w:t>
+            </w:r>
+            <w:proofErr w:type="gramEnd"/>
           </w:p>
         </w:tc>
       </w:tr>
       <w:tr>
         <w:trPr>
           <w:cnfStyle w:val="000000100000" w:firstRow="0" w:lastRow="0" w:firstColumn="0" w:lastColumn="0" w:oddVBand="0" w:evenVBand="0" w:oddHBand="1" w:evenHBand="0" w:firstRowFirstColumn="0" w:firstRowLastColumn="0" w:lastRowFirstColumn="0" w:lastRowLastColumn="0"/>
+          <w:trHeight w:val="180"/>
+        </w:trPr>
+        <w:tc>
+          <w:tcPr>
+            <w:cnfStyle w:val="001000000000" w:firstRow="0" w:lastRow="0" w:firstColumn="1" w:lastColumn="0" w:oddVBand="0" w:evenVBand="0" w:oddHBand="0" w:evenHBand="0" w:firstRowFirstColumn="0" w:firstRowLastColumn="0" w:lastRowFirstColumn="0" w:lastRowLastColumn="0"/>
+            <w:tcW w:w="3119" w:type="dxa"/>
+          </w:tcPr>
+          <w:p>
+            <w:pPr>
+              <w:rPr>
+                <w:b w:val="0"/>
+                <w:lang w:val="en-US"/>
+              </w:rPr>
+            </w:pPr>
+            <w:r>
+              <w:rPr>
+                <w:b w:val="0"/>
+                <w:lang w:val="en-US"/>
+              </w:rPr>
+              <w:t>Open File</w:t>
+            </w:r>
+          </w:p>
+        </w:tc>
+        <w:tc>
+          <w:tcPr>
+            <w:tcW w:w="1878" w:type="dxa"/>
+          </w:tcPr>
+          <w:p>
+            <w:pPr>
+              <w:cnfStyle w:val="000000100000" w:firstRow="0" w:lastRow="0" w:firstColumn="0" w:lastColumn="0" w:oddVBand="0" w:evenVBand="0" w:oddHBand="1" w:evenHBand="0" w:firstRowFirstColumn="0" w:firstRowLastColumn="0" w:lastRowFirstColumn="0" w:lastRowLastColumn="0"/>
+              <w:rPr>
+                <w:b/>
+                <w:lang w:val="en-US"/>
+              </w:rPr>
+            </w:pPr>
+            <w:r>
+              <w:rPr>
+                <w:b/>
+                <w:lang w:val="en-US"/>
+              </w:rPr>
+              <w:t>Ctrl + Shift + O</w:t>
+            </w:r>
+          </w:p>
+        </w:tc>
+      </w:tr>
+      <w:tr>
+        <w:trPr>
           <w:trHeight w:val="191"/>
         </w:trPr>
         <w:tc>
@@ -199,7 +264,7 @@
           </w:tcPr>
           <w:p>
             <w:pPr>
-              <w:cnfStyle w:val="000000100000" w:firstRow="0" w:lastRow="0" w:firstColumn="0" w:lastColumn="0" w:oddVBand="0" w:evenVBand="0" w:oddHBand="1" w:evenHBand="0" w:firstRowFirstColumn="0" w:firstRowLastColumn="0" w:lastRowFirstColumn="0" w:lastRowLastColumn="0"/>
+              <w:cnfStyle w:val="000000000000" w:firstRow="0" w:lastRow="0" w:firstColumn="0" w:lastColumn="0" w:oddVBand="0" w:evenVBand="0" w:oddHBand="0" w:evenHBand="0" w:firstRowFirstColumn="0" w:firstRowLastColumn="0" w:lastRowFirstColumn="0" w:lastRowLastColumn="0"/>
               <w:rPr>
                 <w:b/>
                 <w:lang w:val="en-US"/>
@@ -217,6 +282,7 @@
       </w:tr>
       <w:tr>
         <w:trPr>
+          <w:cnfStyle w:val="000000100000" w:firstRow="0" w:lastRow="0" w:firstColumn="0" w:lastColumn="0" w:oddVBand="0" w:evenVBand="0" w:oddHBand="1" w:evenHBand="0" w:firstRowFirstColumn="0" w:firstRowLastColumn="0" w:lastRowFirstColumn="0" w:lastRowLastColumn="0"/>
           <w:trHeight w:val="180"/>
         </w:trPr>
         <w:tc>
@@ -248,7 +314,7 @@
           </w:tcPr>
           <w:p>
             <w:pPr>
-              <w:cnfStyle w:val="000000000000" w:firstRow="0" w:lastRow="0" w:firstColumn="0" w:lastColumn="0" w:oddVBand="0" w:evenVBand="0" w:oddHBand="0" w:evenHBand="0" w:firstRowFirstColumn="0" w:firstRowLastColumn="0" w:lastRowFirstColumn="0" w:lastRowLastColumn="0"/>
+              <w:cnfStyle w:val="000000100000" w:firstRow="0" w:lastRow="0" w:firstColumn="0" w:lastColumn="0" w:oddVBand="0" w:evenVBand="0" w:oddHBand="1" w:evenHBand="0" w:firstRowFirstColumn="0" w:firstRowLastColumn="0" w:lastRowFirstColumn="0" w:lastRowLastColumn="0"/>
               <w:rPr>
                 <w:b/>
                 <w:lang w:val="en-US"/>
@@ -266,7 +332,6 @@
       </w:tr>
       <w:tr>
         <w:trPr>
-          <w:cnfStyle w:val="000000100000" w:firstRow="0" w:lastRow="0" w:firstColumn="0" w:lastColumn="0" w:oddVBand="0" w:evenVBand="0" w:oddHBand="1" w:evenHBand="0" w:firstRowFirstColumn="0" w:firstRowLastColumn="0" w:lastRowFirstColumn="0" w:lastRowLastColumn="0"/>
           <w:trHeight w:val="383"/>
         </w:trPr>
         <w:tc>
@@ -298,7 +363,7 @@
           </w:tcPr>
           <w:p>
             <w:pPr>
-              <w:cnfStyle w:val="000000100000" w:firstRow="0" w:lastRow="0" w:firstColumn="0" w:lastColumn="0" w:oddVBand="0" w:evenVBand="0" w:oddHBand="1" w:evenHBand="0" w:firstRowFirstColumn="0" w:firstRowLastColumn="0" w:lastRowFirstColumn="0" w:lastRowLastColumn="0"/>
+              <w:cnfStyle w:val="000000000000" w:firstRow="0" w:lastRow="0" w:firstColumn="0" w:lastColumn="0" w:oddVBand="0" w:evenVBand="0" w:oddHBand="0" w:evenHBand="0" w:firstRowFirstColumn="0" w:firstRowLastColumn="0" w:lastRowFirstColumn="0" w:lastRowLastColumn="0"/>
               <w:rPr>
                 <w:b/>
                 <w:lang w:val="en-US"/>
@@ -316,6 +381,7 @@
       </w:tr>
       <w:tr>
         <w:trPr>
+          <w:cnfStyle w:val="000000100000" w:firstRow="0" w:lastRow="0" w:firstColumn="0" w:lastColumn="0" w:oddVBand="0" w:evenVBand="0" w:oddHBand="1" w:evenHBand="0" w:firstRowFirstColumn="0" w:firstRowLastColumn="0" w:lastRowFirstColumn="0" w:lastRowLastColumn="0"/>
           <w:trHeight w:val="371"/>
         </w:trPr>
         <w:tc>
@@ -347,7 +413,7 @@
           </w:tcPr>
           <w:p>
             <w:pPr>
-              <w:cnfStyle w:val="000000000000" w:firstRow="0" w:lastRow="0" w:firstColumn="0" w:lastColumn="0" w:oddVBand="0" w:evenVBand="0" w:oddHBand="0" w:evenHBand="0" w:firstRowFirstColumn="0" w:firstRowLastColumn="0" w:lastRowFirstColumn="0" w:lastRowLastColumn="0"/>
+              <w:cnfStyle w:val="000000100000" w:firstRow="0" w:lastRow="0" w:firstColumn="0" w:lastColumn="0" w:oddVBand="0" w:evenVBand="0" w:oddHBand="1" w:evenHBand="0" w:firstRowFirstColumn="0" w:firstRowLastColumn="0" w:lastRowFirstColumn="0" w:lastRowLastColumn="0"/>
               <w:rPr>
                 <w:b/>
                 <w:lang w:val="en-US"/>
@@ -504,14 +570,7 @@
                 <w:b/>
                 <w:lang w:val="en-US"/>
               </w:rPr>
-              <w:t xml:space="preserve">Ctrl + Shift + </w:t>
-            </w:r>
-            <w:r>
-              <w:rPr>
-                <w:b/>
-                <w:lang w:val="en-US"/>
-              </w:rPr>
-              <w:t>Alt + W</w:t>
+              <w:t>Ctrl + Shift + Alt + W</w:t>
             </w:r>
           </w:p>
         </w:tc>
@@ -577,6 +636,7 @@
               </w:rPr>
               <w:t xml:space="preserve">Ctrl + </w:t>
             </w:r>
+            <w:proofErr w:type="spellStart"/>
             <w:r>
               <w:rPr>
                 <w:b/>
@@ -584,6 +644,7 @@
               </w:rPr>
               <w:t>PgUp</w:t>
             </w:r>
+            <w:proofErr w:type="spellEnd"/>
           </w:p>
         </w:tc>
       </w:tr>
@@ -619,8 +680,6 @@
               </w:rPr>
               <w:t>t</w:t>
             </w:r>
-            <w:bookmarkStart w:id="0" w:name="_GoBack"/>
-            <w:bookmarkEnd w:id="0"/>
             <w:r>
               <w:rPr>
                 <w:b w:val="0"/>
@@ -650,6 +709,7 @@
               </w:rPr>
               <w:t xml:space="preserve">Ctrl + </w:t>
             </w:r>
+            <w:proofErr w:type="spellStart"/>
             <w:r>
               <w:rPr>
                 <w:b/>
@@ -657,6 +717,7 @@
               </w:rPr>
               <w:t>PgDown</w:t>
             </w:r>
+            <w:proofErr w:type="spellEnd"/>
           </w:p>
         </w:tc>
       </w:tr>
@@ -1512,14 +1573,7 @@
                 <w:b/>
                 <w:lang w:val="en-US"/>
               </w:rPr>
-              <w:t>Ctrl + Shift + F</w:t>
-            </w:r>
-            <w:r>
-              <w:rPr>
-                <w:b/>
-                <w:lang w:val="en-US"/>
-              </w:rPr>
-              <w:t>1</w:t>
+              <w:t>Ctrl + Shift + F1</w:t>
             </w:r>
           </w:p>
         </w:tc>
@@ -1739,7 +1793,21 @@
                 <w:b w:val="0"/>
                 <w:lang w:val="en-US"/>
               </w:rPr>
-              <w:t>Toggle Comment (Line)</w:t>
+              <w:t xml:space="preserve">Toggle </w:t>
+            </w:r>
+            <w:r>
+              <w:rPr>
+                <w:b w:val="0"/>
+                <w:lang w:val="en-US"/>
+              </w:rPr>
+              <w:t xml:space="preserve">Line </w:t>
+            </w:r>
+            <w:r>
+              <w:rPr>
+                <w:b w:val="0"/>
+                <w:lang w:val="en-US"/>
+              </w:rPr>
+              <w:t>Comment</w:t>
             </w:r>
           </w:p>
         </w:tc>
@@ -1787,7 +1855,7 @@
                 <w:b w:val="0"/>
                 <w:lang w:val="en-US"/>
               </w:rPr>
-              <w:t>Cleanup File (Profile Selection)</w:t>
+              <w:t>Toggle Block Comment</w:t>
             </w:r>
           </w:p>
         </w:tc>
@@ -1808,54 +1876,63 @@
                 <w:b/>
                 <w:lang w:val="en-US"/>
               </w:rPr>
+              <w:t>Ctrl + Shift + Alt + 7</w:t>
+            </w:r>
+          </w:p>
+        </w:tc>
+      </w:tr>
+      <w:tr>
+        <w:trPr>
+          <w:trHeight w:val="117"/>
+        </w:trPr>
+        <w:tc>
+          <w:tcPr>
+            <w:cnfStyle w:val="001000000000" w:firstRow="0" w:lastRow="0" w:firstColumn="1" w:lastColumn="0" w:oddVBand="0" w:evenVBand="0" w:oddHBand="0" w:evenHBand="0" w:firstRowFirstColumn="0" w:firstRowLastColumn="0" w:lastRowFirstColumn="0" w:lastRowLastColumn="0"/>
+            <w:tcW w:w="2822" w:type="dxa"/>
+          </w:tcPr>
+          <w:p>
+            <w:pPr>
+              <w:rPr>
+                <w:b w:val="0"/>
+                <w:lang w:val="en-US"/>
+              </w:rPr>
+            </w:pPr>
+            <w:r>
+              <w:rPr>
+                <w:b w:val="0"/>
+                <w:lang w:val="en-US"/>
+              </w:rPr>
+              <w:t xml:space="preserve">Cleanup File (Profile </w:t>
+            </w:r>
+            <w:bookmarkStart w:id="0" w:name="_GoBack"/>
+            <w:bookmarkEnd w:id="0"/>
+            <w:r>
+              <w:rPr>
+                <w:b w:val="0"/>
+                <w:lang w:val="en-US"/>
+              </w:rPr>
+              <w:t>Selection)</w:t>
+            </w:r>
+          </w:p>
+        </w:tc>
+        <w:tc>
+          <w:tcPr>
+            <w:tcW w:w="2209" w:type="dxa"/>
+          </w:tcPr>
+          <w:p>
+            <w:pPr>
+              <w:cnfStyle w:val="000000000000" w:firstRow="0" w:lastRow="0" w:firstColumn="0" w:lastColumn="0" w:oddVBand="0" w:evenVBand="0" w:oddHBand="0" w:evenHBand="0" w:firstRowFirstColumn="0" w:firstRowLastColumn="0" w:lastRowFirstColumn="0" w:lastRowLastColumn="0"/>
+              <w:rPr>
+                <w:b/>
+                <w:lang w:val="en-US"/>
+              </w:rPr>
+            </w:pPr>
+            <w:r>
+              <w:rPr>
+                <w:b/>
+                <w:lang w:val="en-US"/>
+              </w:rPr>
               <w:t>Ctrl + E, C</w:t>
-            </w:r>
-          </w:p>
-        </w:tc>
-      </w:tr>
-      <w:tr>
-        <w:trPr>
-          <w:trHeight w:val="117"/>
-        </w:trPr>
-        <w:tc>
-          <w:tcPr>
-            <w:cnfStyle w:val="001000000000" w:firstRow="0" w:lastRow="0" w:firstColumn="1" w:lastColumn="0" w:oddVBand="0" w:evenVBand="0" w:oddHBand="0" w:evenHBand="0" w:firstRowFirstColumn="0" w:firstRowLastColumn="0" w:lastRowFirstColumn="0" w:lastRowLastColumn="0"/>
-            <w:tcW w:w="2822" w:type="dxa"/>
-          </w:tcPr>
-          <w:p>
-            <w:pPr>
-              <w:rPr>
-                <w:b w:val="0"/>
-                <w:lang w:val="en-US"/>
-              </w:rPr>
-            </w:pPr>
-            <w:r>
-              <w:rPr>
-                <w:b w:val="0"/>
-                <w:lang w:val="en-US"/>
-              </w:rPr>
-              <w:t>Cleanup File (Default Profile)</w:t>
-            </w:r>
-          </w:p>
-        </w:tc>
-        <w:tc>
-          <w:tcPr>
-            <w:tcW w:w="2209" w:type="dxa"/>
-          </w:tcPr>
-          <w:p>
-            <w:pPr>
-              <w:cnfStyle w:val="000000000000" w:firstRow="0" w:lastRow="0" w:firstColumn="0" w:lastColumn="0" w:oddVBand="0" w:evenVBand="0" w:oddHBand="0" w:evenHBand="0" w:firstRowFirstColumn="0" w:firstRowLastColumn="0" w:lastRowFirstColumn="0" w:lastRowLastColumn="0"/>
-              <w:rPr>
-                <w:b/>
-                <w:lang w:val="en-US"/>
-              </w:rPr>
-            </w:pPr>
-            <w:r>
-              <w:rPr>
-                <w:b/>
-                <w:lang w:val="en-US"/>
-              </w:rPr>
-              <w:t>Ctrl + E, F</w:t>
             </w:r>
           </w:p>
         </w:tc>
@@ -1869,6 +1946,53 @@
           <w:tcPr>
             <w:cnfStyle w:val="001000000000" w:firstRow="0" w:lastRow="0" w:firstColumn="1" w:lastColumn="0" w:oddVBand="0" w:evenVBand="0" w:oddHBand="0" w:evenHBand="0" w:firstRowFirstColumn="0" w:firstRowLastColumn="0" w:lastRowFirstColumn="0" w:lastRowLastColumn="0"/>
             <w:tcW w:w="2822" w:type="dxa"/>
+          </w:tcPr>
+          <w:p>
+            <w:pPr>
+              <w:rPr>
+                <w:b w:val="0"/>
+                <w:lang w:val="en-US"/>
+              </w:rPr>
+            </w:pPr>
+            <w:r>
+              <w:rPr>
+                <w:b w:val="0"/>
+                <w:lang w:val="en-US"/>
+              </w:rPr>
+              <w:t>Cleanup File (Default Profile)</w:t>
+            </w:r>
+          </w:p>
+        </w:tc>
+        <w:tc>
+          <w:tcPr>
+            <w:tcW w:w="2209" w:type="dxa"/>
+          </w:tcPr>
+          <w:p>
+            <w:pPr>
+              <w:cnfStyle w:val="000000100000" w:firstRow="0" w:lastRow="0" w:firstColumn="0" w:lastColumn="0" w:oddVBand="0" w:evenVBand="0" w:oddHBand="1" w:evenHBand="0" w:firstRowFirstColumn="0" w:firstRowLastColumn="0" w:lastRowFirstColumn="0" w:lastRowLastColumn="0"/>
+              <w:rPr>
+                <w:b/>
+                <w:lang w:val="en-US"/>
+              </w:rPr>
+            </w:pPr>
+            <w:r>
+              <w:rPr>
+                <w:b/>
+                <w:lang w:val="en-US"/>
+              </w:rPr>
+              <w:t>Ctrl + E, F</w:t>
+            </w:r>
+          </w:p>
+        </w:tc>
+      </w:tr>
+      <w:tr>
+        <w:trPr>
+          <w:trHeight w:val="117"/>
+        </w:trPr>
+        <w:tc>
+          <w:tcPr>
+            <w:cnfStyle w:val="001000000000" w:firstRow="0" w:lastRow="0" w:firstColumn="1" w:lastColumn="0" w:oddVBand="0" w:evenVBand="0" w:oddHBand="0" w:evenHBand="0" w:firstRowFirstColumn="0" w:firstRowLastColumn="0" w:lastRowFirstColumn="0" w:lastRowLastColumn="0"/>
+            <w:tcW w:w="2822" w:type="dxa"/>
             <w:shd w:val="clear" w:color="auto" w:fill="D9D9D9" w:themeFill="background1" w:themeFillShade="D9"/>
           </w:tcPr>
           <w:p>
@@ -1894,7 +2018,7 @@
           </w:tcPr>
           <w:p>
             <w:pPr>
-              <w:cnfStyle w:val="000000100000" w:firstRow="0" w:lastRow="0" w:firstColumn="0" w:lastColumn="0" w:oddVBand="0" w:evenVBand="0" w:oddHBand="1" w:evenHBand="0" w:firstRowFirstColumn="0" w:firstRowLastColumn="0" w:lastRowFirstColumn="0" w:lastRowLastColumn="0"/>
+              <w:cnfStyle w:val="000000000000" w:firstRow="0" w:lastRow="0" w:firstColumn="0" w:lastColumn="0" w:oddVBand="0" w:evenVBand="0" w:oddHBand="0" w:evenHBand="0" w:firstRowFirstColumn="0" w:firstRowLastColumn="0" w:lastRowFirstColumn="0" w:lastRowLastColumn="0"/>
               <w:rPr>
                 <w:b/>
                 <w:lang w:val="en-US"/>
@@ -1912,6 +2036,7 @@
       </w:tr>
       <w:tr>
         <w:trPr>
+          <w:cnfStyle w:val="000000100000" w:firstRow="0" w:lastRow="0" w:firstColumn="0" w:lastColumn="0" w:oddVBand="0" w:evenVBand="0" w:oddHBand="1" w:evenHBand="0" w:firstRowFirstColumn="0" w:firstRowLastColumn="0" w:lastRowFirstColumn="0" w:lastRowLastColumn="0"/>
           <w:trHeight w:val="117"/>
         </w:trPr>
         <w:tc>
@@ -1943,6 +2068,55 @@
           </w:tcPr>
           <w:p>
             <w:pPr>
+              <w:cnfStyle w:val="000000100000" w:firstRow="0" w:lastRow="0" w:firstColumn="0" w:lastColumn="0" w:oddVBand="0" w:evenVBand="0" w:oddHBand="1" w:evenHBand="0" w:firstRowFirstColumn="0" w:firstRowLastColumn="0" w:lastRowFirstColumn="0" w:lastRowLastColumn="0"/>
+              <w:rPr>
+                <w:b/>
+                <w:lang w:val="en-US"/>
+              </w:rPr>
+            </w:pPr>
+            <w:r>
+              <w:rPr>
+                <w:b/>
+                <w:lang w:val="en-US"/>
+              </w:rPr>
+              <w:t>Alt + Shift + Down</w:t>
+            </w:r>
+          </w:p>
+        </w:tc>
+      </w:tr>
+      <w:tr>
+        <w:trPr>
+          <w:trHeight w:val="117"/>
+        </w:trPr>
+        <w:tc>
+          <w:tcPr>
+            <w:cnfStyle w:val="001000000000" w:firstRow="0" w:lastRow="0" w:firstColumn="1" w:lastColumn="0" w:oddVBand="0" w:evenVBand="0" w:oddHBand="0" w:evenHBand="0" w:firstRowFirstColumn="0" w:firstRowLastColumn="0" w:lastRowFirstColumn="0" w:lastRowLastColumn="0"/>
+            <w:tcW w:w="2822" w:type="dxa"/>
+            <w:shd w:val="clear" w:color="auto" w:fill="D9D9D9" w:themeFill="background1" w:themeFillShade="D9"/>
+          </w:tcPr>
+          <w:p>
+            <w:pPr>
+              <w:rPr>
+                <w:b w:val="0"/>
+                <w:lang w:val="en-US"/>
+              </w:rPr>
+            </w:pPr>
+            <w:r>
+              <w:rPr>
+                <w:b w:val="0"/>
+                <w:lang w:val="en-US"/>
+              </w:rPr>
+              <w:t>Go to Previous Hump</w:t>
+            </w:r>
+          </w:p>
+        </w:tc>
+        <w:tc>
+          <w:tcPr>
+            <w:tcW w:w="2209" w:type="dxa"/>
+            <w:shd w:val="clear" w:color="auto" w:fill="D9D9D9" w:themeFill="background1" w:themeFillShade="D9"/>
+          </w:tcPr>
+          <w:p>
+            <w:pPr>
               <w:cnfStyle w:val="000000000000" w:firstRow="0" w:lastRow="0" w:firstColumn="0" w:lastColumn="0" w:oddVBand="0" w:evenVBand="0" w:oddHBand="0" w:evenHBand="0" w:firstRowFirstColumn="0" w:firstRowLastColumn="0" w:lastRowFirstColumn="0" w:lastRowLastColumn="0"/>
               <w:rPr>
                 <w:b/>
@@ -1954,7 +2128,7 @@
                 <w:b/>
                 <w:lang w:val="en-US"/>
               </w:rPr>
-              <w:t>Alt + Shift + Down</w:t>
+              <w:t>Alt + Left</w:t>
             </w:r>
           </w:p>
         </w:tc>
@@ -1982,7 +2156,7 @@
                 <w:b w:val="0"/>
                 <w:lang w:val="en-US"/>
               </w:rPr>
-              <w:t>Go to Previous Hump</w:t>
+              <w:t>Go to Next Hump</w:t>
             </w:r>
           </w:p>
         </w:tc>
@@ -1994,55 +2168,6 @@
           <w:p>
             <w:pPr>
               <w:cnfStyle w:val="000000100000" w:firstRow="0" w:lastRow="0" w:firstColumn="0" w:lastColumn="0" w:oddVBand="0" w:evenVBand="0" w:oddHBand="1" w:evenHBand="0" w:firstRowFirstColumn="0" w:firstRowLastColumn="0" w:lastRowFirstColumn="0" w:lastRowLastColumn="0"/>
-              <w:rPr>
-                <w:b/>
-                <w:lang w:val="en-US"/>
-              </w:rPr>
-            </w:pPr>
-            <w:r>
-              <w:rPr>
-                <w:b/>
-                <w:lang w:val="en-US"/>
-              </w:rPr>
-              <w:t>Alt + Left</w:t>
-            </w:r>
-          </w:p>
-        </w:tc>
-      </w:tr>
-      <w:tr>
-        <w:trPr>
-          <w:trHeight w:val="117"/>
-        </w:trPr>
-        <w:tc>
-          <w:tcPr>
-            <w:cnfStyle w:val="001000000000" w:firstRow="0" w:lastRow="0" w:firstColumn="1" w:lastColumn="0" w:oddVBand="0" w:evenVBand="0" w:oddHBand="0" w:evenHBand="0" w:firstRowFirstColumn="0" w:firstRowLastColumn="0" w:lastRowFirstColumn="0" w:lastRowLastColumn="0"/>
-            <w:tcW w:w="2822" w:type="dxa"/>
-            <w:shd w:val="clear" w:color="auto" w:fill="D9D9D9" w:themeFill="background1" w:themeFillShade="D9"/>
-          </w:tcPr>
-          <w:p>
-            <w:pPr>
-              <w:rPr>
-                <w:b w:val="0"/>
-                <w:lang w:val="en-US"/>
-              </w:rPr>
-            </w:pPr>
-            <w:r>
-              <w:rPr>
-                <w:b w:val="0"/>
-                <w:lang w:val="en-US"/>
-              </w:rPr>
-              <w:t>Go to Next Hump</w:t>
-            </w:r>
-          </w:p>
-        </w:tc>
-        <w:tc>
-          <w:tcPr>
-            <w:tcW w:w="2209" w:type="dxa"/>
-            <w:shd w:val="clear" w:color="auto" w:fill="D9D9D9" w:themeFill="background1" w:themeFillShade="D9"/>
-          </w:tcPr>
-          <w:p>
-            <w:pPr>
-              <w:cnfStyle w:val="000000000000" w:firstRow="0" w:lastRow="0" w:firstColumn="0" w:lastColumn="0" w:oddVBand="0" w:evenVBand="0" w:oddHBand="0" w:evenHBand="0" w:firstRowFirstColumn="0" w:firstRowLastColumn="0" w:lastRowFirstColumn="0" w:lastRowLastColumn="0"/>
               <w:rPr>
                 <w:b/>
                 <w:lang w:val="en-US"/>
@@ -2521,8 +2646,17 @@
                 <w:b/>
                 <w:lang w:val="en-US"/>
               </w:rPr>
-              <w:t>Alt + PgUp</w:t>
-            </w:r>
+              <w:t xml:space="preserve">Alt + </w:t>
+            </w:r>
+            <w:proofErr w:type="spellStart"/>
+            <w:r>
+              <w:rPr>
+                <w:b/>
+                <w:lang w:val="en-US"/>
+              </w:rPr>
+              <w:t>PgUp</w:t>
+            </w:r>
+            <w:proofErr w:type="spellEnd"/>
           </w:p>
         </w:tc>
       </w:tr>
@@ -2569,8 +2703,17 @@
                 <w:b/>
                 <w:lang w:val="en-US"/>
               </w:rPr>
-              <w:t>Alt + PgDown</w:t>
-            </w:r>
+              <w:t xml:space="preserve">Alt + </w:t>
+            </w:r>
+            <w:proofErr w:type="spellStart"/>
+            <w:r>
+              <w:rPr>
+                <w:b/>
+                <w:lang w:val="en-US"/>
+              </w:rPr>
+              <w:t>PgDown</w:t>
+            </w:r>
+            <w:proofErr w:type="spellEnd"/>
           </w:p>
         </w:tc>
       </w:tr>
@@ -2864,6 +3007,7 @@
     <w:lsdException w:name="HTML Sample" w:semiHidden="1" w:unhideWhenUsed="1"/>
     <w:lsdException w:name="HTML Typewriter" w:semiHidden="1" w:unhideWhenUsed="1"/>
     <w:lsdException w:name="HTML Variable" w:semiHidden="1" w:unhideWhenUsed="1"/>
+    <w:lsdException w:name="Normal Table" w:semiHidden="1" w:unhideWhenUsed="1"/>
     <w:lsdException w:name="annotation subject" w:semiHidden="1" w:unhideWhenUsed="1"/>
     <w:lsdException w:name="No List" w:semiHidden="1" w:unhideWhenUsed="1"/>
     <w:lsdException w:name="Outline List 1" w:semiHidden="1" w:unhideWhenUsed="1"/>
@@ -2910,8 +3054,10 @@
     <w:lsdException w:name="Table Subtle 2" w:semiHidden="1" w:unhideWhenUsed="1"/>
     <w:lsdException w:name="Table Web 1" w:semiHidden="1" w:unhideWhenUsed="1"/>
     <w:lsdException w:name="Table Web 2" w:semiHidden="1" w:unhideWhenUsed="1"/>
+    <w:lsdException w:name="Table Web 3" w:semiHidden="1" w:unhideWhenUsed="1"/>
     <w:lsdException w:name="Balloon Text" w:semiHidden="1" w:unhideWhenUsed="1"/>
     <w:lsdException w:name="Table Grid" w:uiPriority="39"/>
+    <w:lsdException w:name="Table Theme" w:semiHidden="1" w:unhideWhenUsed="1"/>
     <w:lsdException w:name="Placeholder Text" w:semiHidden="1"/>
     <w:lsdException w:name="No Spacing" w:uiPriority="1" w:qFormat="1"/>
     <w:lsdException w:name="Light Shading" w:uiPriority="60"/>

</xml_diff>

<commit_message>
Added key binding for "New File in Current Directory"
</commit_message>
<xml_diff>
--- a/keymap.docx
+++ b/keymap.docx
@@ -1,6 +1,6 @@
 
 <file path=word/document.xml><?xml version="1.0" encoding="utf-8"?>
-<w:document xmlns:wpc="http://schemas.microsoft.com/office/word/2010/wordprocessingCanvas" xmlns:cx="http://schemas.microsoft.com/office/drawing/2014/chartex" xmlns:cx1="http://schemas.microsoft.com/office/drawing/2015/9/8/chartex" xmlns:cx2="http://schemas.microsoft.com/office/drawing/2015/10/21/chartex" xmlns:cx3="http://schemas.microsoft.com/office/drawing/2016/5/9/chartex" xmlns:cx4="http://schemas.microsoft.com/office/drawing/2016/5/10/chartex" xmlns:cx5="http://schemas.microsoft.com/office/drawing/2016/5/11/chartex" xmlns:cx6="http://schemas.microsoft.com/office/drawing/2016/5/12/chartex" xmlns:cx7="http://schemas.microsoft.com/office/drawing/2016/5/13/chartex" xmlns:cx8="http://schemas.microsoft.com/office/drawing/2016/5/14/chartex" xmlns:mc="http://schemas.openxmlformats.org/markup-compatibility/2006" xmlns:aink="http://schemas.microsoft.com/office/drawing/2016/ink" xmlns:am3d="http://schemas.microsoft.com/office/drawing/2017/model3d" xmlns:o="urn:schemas-microsoft-com:office:office" xmlns:r="http://schemas.openxmlformats.org/officeDocument/2006/relationships" xmlns:m="http://schemas.openxmlformats.org/officeDocument/2006/math" xmlns:v="urn:schemas-microsoft-com:vml" xmlns:wp14="http://schemas.microsoft.com/office/word/2010/wordprocessingDrawing" xmlns:wp="http://schemas.openxmlformats.org/drawingml/2006/wordprocessingDrawing" xmlns:w10="urn:schemas-microsoft-com:office:word" xmlns:w="http://schemas.openxmlformats.org/wordprocessingml/2006/main" xmlns:w14="http://schemas.microsoft.com/office/word/2010/wordml" xmlns:w15="http://schemas.microsoft.com/office/word/2012/wordml" xmlns:w16cid="http://schemas.microsoft.com/office/word/2016/wordml/cid" xmlns:w16se="http://schemas.microsoft.com/office/word/2015/wordml/symex" xmlns:wpg="http://schemas.microsoft.com/office/word/2010/wordprocessingGroup" xmlns:wpi="http://schemas.microsoft.com/office/word/2010/wordprocessingInk" xmlns:wne="http://schemas.microsoft.com/office/word/2006/wordml" xmlns:wps="http://schemas.microsoft.com/office/word/2010/wordprocessingShape" mc:Ignorable="w14 w15 w16se w16cid wp14">
+<w:document xmlns:wpc="http://schemas.microsoft.com/office/word/2010/wordprocessingCanvas" xmlns:cx="http://schemas.microsoft.com/office/drawing/2014/chartex" xmlns:cx1="http://schemas.microsoft.com/office/drawing/2015/9/8/chartex" xmlns:cx2="http://schemas.microsoft.com/office/drawing/2015/10/21/chartex" xmlns:cx3="http://schemas.microsoft.com/office/drawing/2016/5/9/chartex" xmlns:cx4="http://schemas.microsoft.com/office/drawing/2016/5/10/chartex" xmlns:cx5="http://schemas.microsoft.com/office/drawing/2016/5/11/chartex" xmlns:cx6="http://schemas.microsoft.com/office/drawing/2016/5/12/chartex" xmlns:cx7="http://schemas.microsoft.com/office/drawing/2016/5/13/chartex" xmlns:cx8="http://schemas.microsoft.com/office/drawing/2016/5/14/chartex" xmlns:mc="http://schemas.openxmlformats.org/markup-compatibility/2006" xmlns:aink="http://schemas.microsoft.com/office/drawing/2016/ink" xmlns:am3d="http://schemas.microsoft.com/office/drawing/2017/model3d" xmlns:o="urn:schemas-microsoft-com:office:office" xmlns:r="http://schemas.openxmlformats.org/officeDocument/2006/relationships" xmlns:m="http://schemas.openxmlformats.org/officeDocument/2006/math" xmlns:v="urn:schemas-microsoft-com:vml" xmlns:wp14="http://schemas.microsoft.com/office/word/2010/wordprocessingDrawing" xmlns:wp="http://schemas.openxmlformats.org/drawingml/2006/wordprocessingDrawing" xmlns:w10="urn:schemas-microsoft-com:office:word" xmlns:w="http://schemas.openxmlformats.org/wordprocessingml/2006/main" xmlns:w14="http://schemas.microsoft.com/office/word/2010/wordml" xmlns:w15="http://schemas.microsoft.com/office/word/2012/wordml" xmlns:w16cex="http://schemas.microsoft.com/office/word/2018/wordml/cex" xmlns:w16cid="http://schemas.microsoft.com/office/word/2016/wordml/cid" xmlns:w16="http://schemas.microsoft.com/office/word/2018/wordml" xmlns:w16se="http://schemas.microsoft.com/office/word/2015/wordml/symex" xmlns:wpg="http://schemas.microsoft.com/office/word/2010/wordprocessingGroup" xmlns:wpi="http://schemas.microsoft.com/office/word/2010/wordprocessingInk" xmlns:wne="http://schemas.microsoft.com/office/word/2006/wordml" xmlns:wps="http://schemas.microsoft.com/office/word/2010/wordprocessingShape" mc:Ignorable="w14 w15 w16se w16cid w16 w16cex wp14">
   <w:body>
     <w:p>
       <w:pPr>
@@ -194,6 +194,55 @@
           <w:tcPr>
             <w:cnfStyle w:val="001000000000" w:firstRow="0" w:lastRow="0" w:firstColumn="1" w:lastColumn="0" w:oddVBand="0" w:evenVBand="0" w:oddHBand="0" w:evenHBand="0" w:firstRowFirstColumn="0" w:firstRowLastColumn="0" w:lastRowFirstColumn="0" w:lastRowLastColumn="0"/>
             <w:tcW w:w="3119" w:type="dxa"/>
+            <w:shd w:val="clear" w:color="auto" w:fill="D9D9D9" w:themeFill="background1" w:themeFillShade="D9"/>
+          </w:tcPr>
+          <w:p>
+            <w:pPr>
+              <w:rPr>
+                <w:b w:val="0"/>
+                <w:lang w:val="en-US"/>
+              </w:rPr>
+            </w:pPr>
+            <w:r>
+              <w:rPr>
+                <w:b w:val="0"/>
+                <w:lang w:val="en-US"/>
+              </w:rPr>
+              <w:t>New File Here</w:t>
+            </w:r>
+          </w:p>
+        </w:tc>
+        <w:tc>
+          <w:tcPr>
+            <w:tcW w:w="1878" w:type="dxa"/>
+            <w:shd w:val="clear" w:color="auto" w:fill="D9D9D9" w:themeFill="background1" w:themeFillShade="D9"/>
+          </w:tcPr>
+          <w:p>
+            <w:pPr>
+              <w:cnfStyle w:val="000000100000" w:firstRow="0" w:lastRow="0" w:firstColumn="0" w:lastColumn="0" w:oddVBand="0" w:evenVBand="0" w:oddHBand="1" w:evenHBand="0" w:firstRowFirstColumn="0" w:firstRowLastColumn="0" w:lastRowFirstColumn="0" w:lastRowLastColumn="0"/>
+              <w:rPr>
+                <w:b/>
+                <w:lang w:val="en-US"/>
+              </w:rPr>
+            </w:pPr>
+            <w:r>
+              <w:rPr>
+                <w:b/>
+                <w:lang w:val="en-US"/>
+              </w:rPr>
+              <w:t>Ctrl + Shift + N</w:t>
+            </w:r>
+          </w:p>
+        </w:tc>
+      </w:tr>
+      <w:tr>
+        <w:trPr>
+          <w:trHeight w:val="180"/>
+        </w:trPr>
+        <w:tc>
+          <w:tcPr>
+            <w:cnfStyle w:val="001000000000" w:firstRow="0" w:lastRow="0" w:firstColumn="1" w:lastColumn="0" w:oddVBand="0" w:evenVBand="0" w:oddHBand="0" w:evenHBand="0" w:firstRowFirstColumn="0" w:firstRowLastColumn="0" w:lastRowFirstColumn="0" w:lastRowLastColumn="0"/>
+            <w:tcW w:w="3119" w:type="dxa"/>
           </w:tcPr>
           <w:p>
             <w:pPr>
@@ -217,6 +266,54 @@
           </w:tcPr>
           <w:p>
             <w:pPr>
+              <w:cnfStyle w:val="000000000000" w:firstRow="0" w:lastRow="0" w:firstColumn="0" w:lastColumn="0" w:oddVBand="0" w:evenVBand="0" w:oddHBand="0" w:evenHBand="0" w:firstRowFirstColumn="0" w:firstRowLastColumn="0" w:lastRowFirstColumn="0" w:lastRowLastColumn="0"/>
+              <w:rPr>
+                <w:b/>
+                <w:lang w:val="en-US"/>
+              </w:rPr>
+            </w:pPr>
+            <w:r>
+              <w:rPr>
+                <w:b/>
+                <w:lang w:val="en-US"/>
+              </w:rPr>
+              <w:t>Ctrl + Shift + O</w:t>
+            </w:r>
+          </w:p>
+        </w:tc>
+      </w:tr>
+      <w:tr>
+        <w:trPr>
+          <w:cnfStyle w:val="000000100000" w:firstRow="0" w:lastRow="0" w:firstColumn="0" w:lastColumn="0" w:oddVBand="0" w:evenVBand="0" w:oddHBand="1" w:evenHBand="0" w:firstRowFirstColumn="0" w:firstRowLastColumn="0" w:lastRowFirstColumn="0" w:lastRowLastColumn="0"/>
+          <w:trHeight w:val="191"/>
+        </w:trPr>
+        <w:tc>
+          <w:tcPr>
+            <w:cnfStyle w:val="001000000000" w:firstRow="0" w:lastRow="0" w:firstColumn="1" w:lastColumn="0" w:oddVBand="0" w:evenVBand="0" w:oddHBand="0" w:evenHBand="0" w:firstRowFirstColumn="0" w:firstRowLastColumn="0" w:lastRowFirstColumn="0" w:lastRowLastColumn="0"/>
+            <w:tcW w:w="3119" w:type="dxa"/>
+          </w:tcPr>
+          <w:p>
+            <w:pPr>
+              <w:rPr>
+                <w:b w:val="0"/>
+                <w:lang w:val="en-US"/>
+              </w:rPr>
+            </w:pPr>
+            <w:r>
+              <w:rPr>
+                <w:b w:val="0"/>
+                <w:lang w:val="en-US"/>
+              </w:rPr>
+              <w:t>Save All</w:t>
+            </w:r>
+          </w:p>
+        </w:tc>
+        <w:tc>
+          <w:tcPr>
+            <w:tcW w:w="1878" w:type="dxa"/>
+          </w:tcPr>
+          <w:p>
+            <w:pPr>
               <w:cnfStyle w:val="000000100000" w:firstRow="0" w:lastRow="0" w:firstColumn="0" w:lastColumn="0" w:oddVBand="0" w:evenVBand="0" w:oddHBand="1" w:evenHBand="0" w:firstRowFirstColumn="0" w:firstRowLastColumn="0" w:lastRowFirstColumn="0" w:lastRowLastColumn="0"/>
               <w:rPr>
                 <w:b/>
@@ -228,53 +325,6 @@
                 <w:b/>
                 <w:lang w:val="en-US"/>
               </w:rPr>
-              <w:t>Ctrl + Shift + O</w:t>
-            </w:r>
-          </w:p>
-        </w:tc>
-      </w:tr>
-      <w:tr>
-        <w:trPr>
-          <w:trHeight w:val="191"/>
-        </w:trPr>
-        <w:tc>
-          <w:tcPr>
-            <w:cnfStyle w:val="001000000000" w:firstRow="0" w:lastRow="0" w:firstColumn="1" w:lastColumn="0" w:oddVBand="0" w:evenVBand="0" w:oddHBand="0" w:evenHBand="0" w:firstRowFirstColumn="0" w:firstRowLastColumn="0" w:lastRowFirstColumn="0" w:lastRowLastColumn="0"/>
-            <w:tcW w:w="3119" w:type="dxa"/>
-          </w:tcPr>
-          <w:p>
-            <w:pPr>
-              <w:rPr>
-                <w:b w:val="0"/>
-                <w:lang w:val="en-US"/>
-              </w:rPr>
-            </w:pPr>
-            <w:r>
-              <w:rPr>
-                <w:b w:val="0"/>
-                <w:lang w:val="en-US"/>
-              </w:rPr>
-              <w:t>Save All</w:t>
-            </w:r>
-          </w:p>
-        </w:tc>
-        <w:tc>
-          <w:tcPr>
-            <w:tcW w:w="1878" w:type="dxa"/>
-          </w:tcPr>
-          <w:p>
-            <w:pPr>
-              <w:cnfStyle w:val="000000000000" w:firstRow="0" w:lastRow="0" w:firstColumn="0" w:lastColumn="0" w:oddVBand="0" w:evenVBand="0" w:oddHBand="0" w:evenHBand="0" w:firstRowFirstColumn="0" w:firstRowLastColumn="0" w:lastRowFirstColumn="0" w:lastRowLastColumn="0"/>
-              <w:rPr>
-                <w:b/>
-                <w:lang w:val="en-US"/>
-              </w:rPr>
-            </w:pPr>
-            <w:r>
-              <w:rPr>
-                <w:b/>
-                <w:lang w:val="en-US"/>
-              </w:rPr>
               <w:t>Ctrl + Shift + S</w:t>
             </w:r>
           </w:p>
@@ -282,7 +332,6 @@
       </w:tr>
       <w:tr>
         <w:trPr>
-          <w:cnfStyle w:val="000000100000" w:firstRow="0" w:lastRow="0" w:firstColumn="0" w:lastColumn="0" w:oddVBand="0" w:evenVBand="0" w:oddHBand="1" w:evenHBand="0" w:firstRowFirstColumn="0" w:firstRowLastColumn="0" w:lastRowFirstColumn="0" w:lastRowLastColumn="0"/>
           <w:trHeight w:val="180"/>
         </w:trPr>
         <w:tc>
@@ -303,7 +352,16 @@
                 <w:b w:val="0"/>
                 <w:lang w:val="en-US"/>
               </w:rPr>
-              <w:t>Go to Action/Command</w:t>
+              <w:t>Go to Action/Com</w:t>
+            </w:r>
+            <w:bookmarkStart w:id="0" w:name="_GoBack"/>
+            <w:bookmarkEnd w:id="0"/>
+            <w:r>
+              <w:rPr>
+                <w:b w:val="0"/>
+                <w:lang w:val="en-US"/>
+              </w:rPr>
+              <w:t>mand</w:t>
             </w:r>
           </w:p>
         </w:tc>
@@ -314,7 +372,7 @@
           </w:tcPr>
           <w:p>
             <w:pPr>
-              <w:cnfStyle w:val="000000100000" w:firstRow="0" w:lastRow="0" w:firstColumn="0" w:lastColumn="0" w:oddVBand="0" w:evenVBand="0" w:oddHBand="1" w:evenHBand="0" w:firstRowFirstColumn="0" w:firstRowLastColumn="0" w:lastRowFirstColumn="0" w:lastRowLastColumn="0"/>
+              <w:cnfStyle w:val="000000000000" w:firstRow="0" w:lastRow="0" w:firstColumn="0" w:lastColumn="0" w:oddVBand="0" w:evenVBand="0" w:oddHBand="0" w:evenHBand="0" w:firstRowFirstColumn="0" w:firstRowLastColumn="0" w:lastRowFirstColumn="0" w:lastRowLastColumn="0"/>
               <w:rPr>
                 <w:b/>
                 <w:lang w:val="en-US"/>
@@ -332,6 +390,7 @@
       </w:tr>
       <w:tr>
         <w:trPr>
+          <w:cnfStyle w:val="000000100000" w:firstRow="0" w:lastRow="0" w:firstColumn="0" w:lastColumn="0" w:oddVBand="0" w:evenVBand="0" w:oddHBand="1" w:evenHBand="0" w:firstRowFirstColumn="0" w:firstRowLastColumn="0" w:lastRowFirstColumn="0" w:lastRowLastColumn="0"/>
           <w:trHeight w:val="383"/>
         </w:trPr>
         <w:tc>
@@ -363,7 +422,7 @@
           </w:tcPr>
           <w:p>
             <w:pPr>
-              <w:cnfStyle w:val="000000000000" w:firstRow="0" w:lastRow="0" w:firstColumn="0" w:lastColumn="0" w:oddVBand="0" w:evenVBand="0" w:oddHBand="0" w:evenHBand="0" w:firstRowFirstColumn="0" w:firstRowLastColumn="0" w:lastRowFirstColumn="0" w:lastRowLastColumn="0"/>
+              <w:cnfStyle w:val="000000100000" w:firstRow="0" w:lastRow="0" w:firstColumn="0" w:lastColumn="0" w:oddVBand="0" w:evenVBand="0" w:oddHBand="1" w:evenHBand="0" w:firstRowFirstColumn="0" w:firstRowLastColumn="0" w:lastRowFirstColumn="0" w:lastRowLastColumn="0"/>
               <w:rPr>
                 <w:b/>
                 <w:lang w:val="en-US"/>
@@ -381,7 +440,6 @@
       </w:tr>
       <w:tr>
         <w:trPr>
-          <w:cnfStyle w:val="000000100000" w:firstRow="0" w:lastRow="0" w:firstColumn="0" w:lastColumn="0" w:oddVBand="0" w:evenVBand="0" w:oddHBand="1" w:evenHBand="0" w:firstRowFirstColumn="0" w:firstRowLastColumn="0" w:lastRowFirstColumn="0" w:lastRowLastColumn="0"/>
           <w:trHeight w:val="371"/>
         </w:trPr>
         <w:tc>
@@ -413,7 +471,7 @@
           </w:tcPr>
           <w:p>
             <w:pPr>
-              <w:cnfStyle w:val="000000100000" w:firstRow="0" w:lastRow="0" w:firstColumn="0" w:lastColumn="0" w:oddVBand="0" w:evenVBand="0" w:oddHBand="1" w:evenHBand="0" w:firstRowFirstColumn="0" w:firstRowLastColumn="0" w:lastRowFirstColumn="0" w:lastRowLastColumn="0"/>
+              <w:cnfStyle w:val="000000000000" w:firstRow="0" w:lastRow="0" w:firstColumn="0" w:lastColumn="0" w:oddVBand="0" w:evenVBand="0" w:oddHBand="0" w:evenHBand="0" w:firstRowFirstColumn="0" w:firstRowLastColumn="0" w:lastRowFirstColumn="0" w:lastRowLastColumn="0"/>
               <w:rPr>
                 <w:b/>
                 <w:lang w:val="en-US"/>
@@ -1902,16 +1960,7 @@
                 <w:b w:val="0"/>
                 <w:lang w:val="en-US"/>
               </w:rPr>
-              <w:t xml:space="preserve">Cleanup File (Profile </w:t>
-            </w:r>
-            <w:bookmarkStart w:id="0" w:name="_GoBack"/>
-            <w:bookmarkEnd w:id="0"/>
-            <w:r>
-              <w:rPr>
-                <w:b w:val="0"/>
-                <w:lang w:val="en-US"/>
-              </w:rPr>
-              <w:t>Selection)</w:t>
+              <w:t>Cleanup File (Profile Selection)</w:t>
             </w:r>
           </w:p>
         </w:tc>
@@ -2885,7 +2934,7 @@
 </file>
 
 <file path=word/styles.xml><?xml version="1.0" encoding="utf-8"?>
-<w:styles xmlns:mc="http://schemas.openxmlformats.org/markup-compatibility/2006" xmlns:r="http://schemas.openxmlformats.org/officeDocument/2006/relationships" xmlns:w="http://schemas.openxmlformats.org/wordprocessingml/2006/main" xmlns:w14="http://schemas.microsoft.com/office/word/2010/wordml" xmlns:w15="http://schemas.microsoft.com/office/word/2012/wordml" xmlns:w16cid="http://schemas.microsoft.com/office/word/2016/wordml/cid" xmlns:w16se="http://schemas.microsoft.com/office/word/2015/wordml/symex" mc:Ignorable="w14 w15 w16se w16cid">
+<w:styles xmlns:mc="http://schemas.openxmlformats.org/markup-compatibility/2006" xmlns:r="http://schemas.openxmlformats.org/officeDocument/2006/relationships" xmlns:w="http://schemas.openxmlformats.org/wordprocessingml/2006/main" xmlns:w14="http://schemas.microsoft.com/office/word/2010/wordml" xmlns:w15="http://schemas.microsoft.com/office/word/2012/wordml" xmlns:w16cex="http://schemas.microsoft.com/office/word/2018/wordml/cex" xmlns:w16cid="http://schemas.microsoft.com/office/word/2016/wordml/cid" xmlns:w16="http://schemas.microsoft.com/office/word/2018/wordml" xmlns:w16se="http://schemas.microsoft.com/office/word/2015/wordml/symex" mc:Ignorable="w14 w15 w16se w16cid w16 w16cex">
   <w:docDefaults>
     <w:rPrDefault>
       <w:rPr>

</xml_diff>

<commit_message>
Change key maps a little bit
The primary reason is that Ctrl + N and Ctrl + O have had associated default meanings for a long time. So lets keep these defaults (especially "useful" when you're switching between IDEs and other applications that have default key bindings).
</commit_message>
<xml_diff>
--- a/keymap.docx
+++ b/keymap.docx
@@ -230,6 +230,53 @@
                 <w:b/>
                 <w:lang w:val="en-US"/>
               </w:rPr>
+              <w:t>Ctrl + N</w:t>
+            </w:r>
+          </w:p>
+        </w:tc>
+      </w:tr>
+      <w:tr>
+        <w:trPr>
+          <w:trHeight w:val="180"/>
+        </w:trPr>
+        <w:tc>
+          <w:tcPr>
+            <w:cnfStyle w:val="001000000000" w:firstRow="0" w:lastRow="0" w:firstColumn="1" w:lastColumn="0" w:oddVBand="0" w:evenVBand="0" w:oddHBand="0" w:evenHBand="0" w:firstRowFirstColumn="0" w:firstRowLastColumn="0" w:lastRowFirstColumn="0" w:lastRowLastColumn="0"/>
+            <w:tcW w:w="3119" w:type="dxa"/>
+          </w:tcPr>
+          <w:p>
+            <w:pPr>
+              <w:rPr>
+                <w:b w:val="0"/>
+                <w:lang w:val="en-US"/>
+              </w:rPr>
+            </w:pPr>
+            <w:r>
+              <w:rPr>
+                <w:b w:val="0"/>
+                <w:lang w:val="en-US"/>
+              </w:rPr>
+              <w:t>New Folder</w:t>
+            </w:r>
+          </w:p>
+        </w:tc>
+        <w:tc>
+          <w:tcPr>
+            <w:tcW w:w="1878" w:type="dxa"/>
+          </w:tcPr>
+          <w:p>
+            <w:pPr>
+              <w:cnfStyle w:val="000000000000" w:firstRow="0" w:lastRow="0" w:firstColumn="0" w:lastColumn="0" w:oddVBand="0" w:evenVBand="0" w:oddHBand="0" w:evenHBand="0" w:firstRowFirstColumn="0" w:firstRowLastColumn="0" w:lastRowFirstColumn="0" w:lastRowLastColumn="0"/>
+              <w:rPr>
+                <w:b/>
+                <w:lang w:val="en-US"/>
+              </w:rPr>
+            </w:pPr>
+            <w:r>
+              <w:rPr>
+                <w:b/>
+                <w:lang w:val="en-US"/>
+              </w:rPr>
               <w:t>Ctrl + Shift + N</w:t>
             </w:r>
           </w:p>
@@ -237,6 +284,7 @@
       </w:tr>
       <w:tr>
         <w:trPr>
+          <w:cnfStyle w:val="000000100000" w:firstRow="0" w:lastRow="0" w:firstColumn="0" w:lastColumn="0" w:oddVBand="0" w:evenVBand="0" w:oddHBand="1" w:evenHBand="0" w:firstRowFirstColumn="0" w:firstRowLastColumn="0" w:lastRowFirstColumn="0" w:lastRowLastColumn="0"/>
           <w:trHeight w:val="180"/>
         </w:trPr>
         <w:tc>
@@ -258,6 +306,8 @@
               </w:rPr>
               <w:t>Open File</w:t>
             </w:r>
+            <w:bookmarkStart w:id="0" w:name="_GoBack"/>
+            <w:bookmarkEnd w:id="0"/>
           </w:p>
         </w:tc>
         <w:tc>
@@ -266,6 +316,53 @@
           </w:tcPr>
           <w:p>
             <w:pPr>
+              <w:cnfStyle w:val="000000100000" w:firstRow="0" w:lastRow="0" w:firstColumn="0" w:lastColumn="0" w:oddVBand="0" w:evenVBand="0" w:oddHBand="1" w:evenHBand="0" w:firstRowFirstColumn="0" w:firstRowLastColumn="0" w:lastRowFirstColumn="0" w:lastRowLastColumn="0"/>
+              <w:rPr>
+                <w:b/>
+                <w:lang w:val="en-US"/>
+              </w:rPr>
+            </w:pPr>
+            <w:r>
+              <w:rPr>
+                <w:b/>
+                <w:lang w:val="en-US"/>
+              </w:rPr>
+              <w:t>Ctrl + O</w:t>
+            </w:r>
+          </w:p>
+        </w:tc>
+      </w:tr>
+      <w:tr>
+        <w:trPr>
+          <w:trHeight w:val="191"/>
+        </w:trPr>
+        <w:tc>
+          <w:tcPr>
+            <w:cnfStyle w:val="001000000000" w:firstRow="0" w:lastRow="0" w:firstColumn="1" w:lastColumn="0" w:oddVBand="0" w:evenVBand="0" w:oddHBand="0" w:evenHBand="0" w:firstRowFirstColumn="0" w:firstRowLastColumn="0" w:lastRowFirstColumn="0" w:lastRowLastColumn="0"/>
+            <w:tcW w:w="3119" w:type="dxa"/>
+          </w:tcPr>
+          <w:p>
+            <w:pPr>
+              <w:rPr>
+                <w:b w:val="0"/>
+                <w:lang w:val="en-US"/>
+              </w:rPr>
+            </w:pPr>
+            <w:r>
+              <w:rPr>
+                <w:b w:val="0"/>
+                <w:lang w:val="en-US"/>
+              </w:rPr>
+              <w:t>Save All</w:t>
+            </w:r>
+          </w:p>
+        </w:tc>
+        <w:tc>
+          <w:tcPr>
+            <w:tcW w:w="1878" w:type="dxa"/>
+          </w:tcPr>
+          <w:p>
+            <w:pPr>
               <w:cnfStyle w:val="000000000000" w:firstRow="0" w:lastRow="0" w:firstColumn="0" w:lastColumn="0" w:oddVBand="0" w:evenVBand="0" w:oddHBand="0" w:evenHBand="0" w:firstRowFirstColumn="0" w:firstRowLastColumn="0" w:lastRowFirstColumn="0" w:lastRowLastColumn="0"/>
               <w:rPr>
                 <w:b/>
@@ -277,7 +374,7 @@
                 <w:b/>
                 <w:lang w:val="en-US"/>
               </w:rPr>
-              <w:t>Ctrl + Shift + O</w:t>
+              <w:t>Ctrl + Shift + S</w:t>
             </w:r>
           </w:p>
         </w:tc>
@@ -285,53 +382,6 @@
       <w:tr>
         <w:trPr>
           <w:cnfStyle w:val="000000100000" w:firstRow="0" w:lastRow="0" w:firstColumn="0" w:lastColumn="0" w:oddVBand="0" w:evenVBand="0" w:oddHBand="1" w:evenHBand="0" w:firstRowFirstColumn="0" w:firstRowLastColumn="0" w:lastRowFirstColumn="0" w:lastRowLastColumn="0"/>
-          <w:trHeight w:val="191"/>
-        </w:trPr>
-        <w:tc>
-          <w:tcPr>
-            <w:cnfStyle w:val="001000000000" w:firstRow="0" w:lastRow="0" w:firstColumn="1" w:lastColumn="0" w:oddVBand="0" w:evenVBand="0" w:oddHBand="0" w:evenHBand="0" w:firstRowFirstColumn="0" w:firstRowLastColumn="0" w:lastRowFirstColumn="0" w:lastRowLastColumn="0"/>
-            <w:tcW w:w="3119" w:type="dxa"/>
-          </w:tcPr>
-          <w:p>
-            <w:pPr>
-              <w:rPr>
-                <w:b w:val="0"/>
-                <w:lang w:val="en-US"/>
-              </w:rPr>
-            </w:pPr>
-            <w:r>
-              <w:rPr>
-                <w:b w:val="0"/>
-                <w:lang w:val="en-US"/>
-              </w:rPr>
-              <w:t>Save All</w:t>
-            </w:r>
-          </w:p>
-        </w:tc>
-        <w:tc>
-          <w:tcPr>
-            <w:tcW w:w="1878" w:type="dxa"/>
-          </w:tcPr>
-          <w:p>
-            <w:pPr>
-              <w:cnfStyle w:val="000000100000" w:firstRow="0" w:lastRow="0" w:firstColumn="0" w:lastColumn="0" w:oddVBand="0" w:evenVBand="0" w:oddHBand="1" w:evenHBand="0" w:firstRowFirstColumn="0" w:firstRowLastColumn="0" w:lastRowFirstColumn="0" w:lastRowLastColumn="0"/>
-              <w:rPr>
-                <w:b/>
-                <w:lang w:val="en-US"/>
-              </w:rPr>
-            </w:pPr>
-            <w:r>
-              <w:rPr>
-                <w:b/>
-                <w:lang w:val="en-US"/>
-              </w:rPr>
-              <w:t>Ctrl + Shift + S</w:t>
-            </w:r>
-          </w:p>
-        </w:tc>
-      </w:tr>
-      <w:tr>
-        <w:trPr>
           <w:trHeight w:val="180"/>
         </w:trPr>
         <w:tc>
@@ -352,16 +402,7 @@
                 <w:b w:val="0"/>
                 <w:lang w:val="en-US"/>
               </w:rPr>
-              <w:t>Go to Action/Com</w:t>
-            </w:r>
-            <w:bookmarkStart w:id="0" w:name="_GoBack"/>
-            <w:bookmarkEnd w:id="0"/>
-            <w:r>
-              <w:rPr>
-                <w:b w:val="0"/>
-                <w:lang w:val="en-US"/>
-              </w:rPr>
-              <w:t>mand</w:t>
+              <w:t>Go to Action/Command</w:t>
             </w:r>
           </w:p>
         </w:tc>
@@ -372,26 +413,32 @@
           </w:tcPr>
           <w:p>
             <w:pPr>
-              <w:cnfStyle w:val="000000000000" w:firstRow="0" w:lastRow="0" w:firstColumn="0" w:lastColumn="0" w:oddVBand="0" w:evenVBand="0" w:oddHBand="0" w:evenHBand="0" w:firstRowFirstColumn="0" w:firstRowLastColumn="0" w:lastRowFirstColumn="0" w:lastRowLastColumn="0"/>
-              <w:rPr>
-                <w:b/>
-                <w:lang w:val="en-US"/>
-              </w:rPr>
-            </w:pPr>
-            <w:r>
-              <w:rPr>
-                <w:b/>
-                <w:lang w:val="en-US"/>
-              </w:rPr>
-              <w:t>Ctrl + Shift + P</w:t>
-            </w:r>
-          </w:p>
-        </w:tc>
-      </w:tr>
-      <w:tr>
-        <w:trPr>
-          <w:cnfStyle w:val="000000100000" w:firstRow="0" w:lastRow="0" w:firstColumn="0" w:lastColumn="0" w:oddVBand="0" w:evenVBand="0" w:oddHBand="1" w:evenHBand="0" w:firstRowFirstColumn="0" w:firstRowLastColumn="0" w:lastRowFirstColumn="0" w:lastRowLastColumn="0"/>
-          <w:trHeight w:val="383"/>
+              <w:cnfStyle w:val="000000100000" w:firstRow="0" w:lastRow="0" w:firstColumn="0" w:lastColumn="0" w:oddVBand="0" w:evenVBand="0" w:oddHBand="1" w:evenHBand="0" w:firstRowFirstColumn="0" w:firstRowLastColumn="0" w:lastRowFirstColumn="0" w:lastRowLastColumn="0"/>
+              <w:rPr>
+                <w:b/>
+                <w:lang w:val="en-US"/>
+              </w:rPr>
+            </w:pPr>
+            <w:r>
+              <w:rPr>
+                <w:b/>
+                <w:lang w:val="en-US"/>
+              </w:rPr>
+              <w:t xml:space="preserve">Ctrl + Shift + </w:t>
+            </w:r>
+            <w:r>
+              <w:rPr>
+                <w:b/>
+                <w:lang w:val="en-US"/>
+              </w:rPr>
+              <w:t>A</w:t>
+            </w:r>
+          </w:p>
+        </w:tc>
+      </w:tr>
+      <w:tr>
+        <w:trPr>
+          <w:trHeight w:val="70"/>
         </w:trPr>
         <w:tc>
           <w:tcPr>
@@ -422,7 +469,7 @@
           </w:tcPr>
           <w:p>
             <w:pPr>
-              <w:cnfStyle w:val="000000100000" w:firstRow="0" w:lastRow="0" w:firstColumn="0" w:lastColumn="0" w:oddVBand="0" w:evenVBand="0" w:oddHBand="1" w:evenHBand="0" w:firstRowFirstColumn="0" w:firstRowLastColumn="0" w:lastRowFirstColumn="0" w:lastRowLastColumn="0"/>
+              <w:cnfStyle w:val="000000000000" w:firstRow="0" w:lastRow="0" w:firstColumn="0" w:lastColumn="0" w:oddVBand="0" w:evenVBand="0" w:oddHBand="0" w:evenHBand="0" w:firstRowFirstColumn="0" w:firstRowLastColumn="0" w:lastRowFirstColumn="0" w:lastRowLastColumn="0"/>
               <w:rPr>
                 <w:b/>
                 <w:lang w:val="en-US"/>
@@ -440,7 +487,8 @@
       </w:tr>
       <w:tr>
         <w:trPr>
-          <w:trHeight w:val="371"/>
+          <w:cnfStyle w:val="000000100000" w:firstRow="0" w:lastRow="0" w:firstColumn="0" w:lastColumn="0" w:oddVBand="0" w:evenVBand="0" w:oddHBand="1" w:evenHBand="0" w:firstRowFirstColumn="0" w:firstRowLastColumn="0" w:lastRowFirstColumn="0" w:lastRowLastColumn="0"/>
+          <w:trHeight w:val="278"/>
         </w:trPr>
         <w:tc>
           <w:tcPr>
@@ -471,7 +519,7 @@
           </w:tcPr>
           <w:p>
             <w:pPr>
-              <w:cnfStyle w:val="000000000000" w:firstRow="0" w:lastRow="0" w:firstColumn="0" w:lastColumn="0" w:oddVBand="0" w:evenVBand="0" w:oddHBand="0" w:evenHBand="0" w:firstRowFirstColumn="0" w:firstRowLastColumn="0" w:lastRowFirstColumn="0" w:lastRowLastColumn="0"/>
+              <w:cnfStyle w:val="000000100000" w:firstRow="0" w:lastRow="0" w:firstColumn="0" w:lastColumn="0" w:oddVBand="0" w:evenVBand="0" w:oddHBand="1" w:evenHBand="0" w:firstRowFirstColumn="0" w:firstRowLastColumn="0" w:lastRowFirstColumn="0" w:lastRowLastColumn="0"/>
               <w:rPr>
                 <w:b/>
                 <w:lang w:val="en-US"/>
@@ -1825,7 +1873,21 @@
                 <w:b/>
                 <w:lang w:val="en-US"/>
               </w:rPr>
-              <w:t>Ctrl + O</w:t>
+              <w:t xml:space="preserve">Ctrl + </w:t>
+            </w:r>
+            <w:r>
+              <w:rPr>
+                <w:b/>
+                <w:lang w:val="en-US"/>
+              </w:rPr>
+              <w:t xml:space="preserve">Shift + </w:t>
+            </w:r>
+            <w:r>
+              <w:rPr>
+                <w:b/>
+                <w:lang w:val="en-US"/>
+              </w:rPr>
+              <w:t>O</w:t>
             </w:r>
           </w:p>
         </w:tc>

</xml_diff>

<commit_message>
Added "Close Tab" key binding
</commit_message>
<xml_diff>
--- a/keymap.docx
+++ b/keymap.docx
@@ -306,8 +306,6 @@
               </w:rPr>
               <w:t>Open File</w:t>
             </w:r>
-            <w:bookmarkStart w:id="0" w:name="_GoBack"/>
-            <w:bookmarkEnd w:id="0"/>
           </w:p>
         </w:tc>
         <w:tc>
@@ -603,13 +601,15 @@
                 <w:lang w:val="en-US"/>
               </w:rPr>
             </w:pPr>
-            <w:r>
-              <w:rPr>
-                <w:b w:val="0"/>
-                <w:lang w:val="en-US"/>
-              </w:rPr>
-              <w:t>Close All Windows</w:t>
-            </w:r>
+            <w:bookmarkStart w:id="0" w:name="_GoBack"/>
+            <w:r>
+              <w:rPr>
+                <w:b w:val="0"/>
+                <w:lang w:val="en-US"/>
+              </w:rPr>
+              <w:t>Close Current Tab</w:t>
+            </w:r>
+            <w:bookmarkEnd w:id="0"/>
           </w:p>
         </w:tc>
         <w:tc>
@@ -629,6 +629,60 @@
                 <w:b/>
                 <w:lang w:val="en-US"/>
               </w:rPr>
+              <w:t>Ctrl + W</w:t>
+            </w:r>
+          </w:p>
+        </w:tc>
+      </w:tr>
+      <w:tr>
+        <w:trPr>
+          <w:trHeight w:val="102"/>
+        </w:trPr>
+        <w:tc>
+          <w:tcPr>
+            <w:cnfStyle w:val="001000000000" w:firstRow="0" w:lastRow="0" w:firstColumn="1" w:lastColumn="0" w:oddVBand="0" w:evenVBand="0" w:oddHBand="0" w:evenHBand="0" w:firstRowFirstColumn="0" w:firstRowLastColumn="0" w:lastRowFirstColumn="0" w:lastRowLastColumn="0"/>
+            <w:tcW w:w="2674" w:type="dxa"/>
+          </w:tcPr>
+          <w:p>
+            <w:pPr>
+              <w:rPr>
+                <w:b w:val="0"/>
+                <w:lang w:val="en-US"/>
+              </w:rPr>
+            </w:pPr>
+            <w:r>
+              <w:rPr>
+                <w:b w:val="0"/>
+                <w:lang w:val="en-US"/>
+              </w:rPr>
+              <w:t xml:space="preserve">Close All </w:t>
+            </w:r>
+            <w:r>
+              <w:rPr>
+                <w:b w:val="0"/>
+                <w:lang w:val="en-US"/>
+              </w:rPr>
+              <w:t>Tabs</w:t>
+            </w:r>
+          </w:p>
+        </w:tc>
+        <w:tc>
+          <w:tcPr>
+            <w:tcW w:w="2357" w:type="dxa"/>
+          </w:tcPr>
+          <w:p>
+            <w:pPr>
+              <w:cnfStyle w:val="000000000000" w:firstRow="0" w:lastRow="0" w:firstColumn="0" w:lastColumn="0" w:oddVBand="0" w:evenVBand="0" w:oddHBand="0" w:evenHBand="0" w:firstRowFirstColumn="0" w:firstRowLastColumn="0" w:lastRowFirstColumn="0" w:lastRowLastColumn="0"/>
+              <w:rPr>
+                <w:b/>
+                <w:lang w:val="en-US"/>
+              </w:rPr>
+            </w:pPr>
+            <w:r>
+              <w:rPr>
+                <w:b/>
+                <w:lang w:val="en-US"/>
+              </w:rPr>
               <w:t>Ctrl + Shift + W</w:t>
             </w:r>
           </w:p>
@@ -636,6 +690,7 @@
       </w:tr>
       <w:tr>
         <w:trPr>
+          <w:cnfStyle w:val="000000100000" w:firstRow="0" w:lastRow="0" w:firstColumn="0" w:lastColumn="0" w:oddVBand="0" w:evenVBand="0" w:oddHBand="1" w:evenHBand="0" w:firstRowFirstColumn="0" w:firstRowLastColumn="0" w:lastRowFirstColumn="0" w:lastRowLastColumn="0"/>
           <w:trHeight w:val="201"/>
         </w:trPr>
         <w:tc>
@@ -655,7 +710,14 @@
                 <w:b w:val="0"/>
                 <w:lang w:val="en-US"/>
               </w:rPr>
-              <w:t>Close Other Windows</w:t>
+              <w:t xml:space="preserve">Close Other </w:t>
+            </w:r>
+            <w:r>
+              <w:rPr>
+                <w:b w:val="0"/>
+                <w:lang w:val="en-US"/>
+              </w:rPr>
+              <w:t>Tabs</w:t>
             </w:r>
           </w:p>
         </w:tc>
@@ -665,7 +727,7 @@
           </w:tcPr>
           <w:p>
             <w:pPr>
-              <w:cnfStyle w:val="000000000000" w:firstRow="0" w:lastRow="0" w:firstColumn="0" w:lastColumn="0" w:oddVBand="0" w:evenVBand="0" w:oddHBand="0" w:evenHBand="0" w:firstRowFirstColumn="0" w:firstRowLastColumn="0" w:lastRowFirstColumn="0" w:lastRowLastColumn="0"/>
+              <w:cnfStyle w:val="000000100000" w:firstRow="0" w:lastRow="0" w:firstColumn="0" w:lastColumn="0" w:oddVBand="0" w:evenVBand="0" w:oddHBand="1" w:evenHBand="0" w:firstRowFirstColumn="0" w:firstRowLastColumn="0" w:lastRowFirstColumn="0" w:lastRowLastColumn="0"/>
               <w:rPr>
                 <w:b/>
                 <w:lang w:val="en-US"/>
@@ -683,7 +745,6 @@
       </w:tr>
       <w:tr>
         <w:trPr>
-          <w:cnfStyle w:val="000000100000" w:firstRow="0" w:lastRow="0" w:firstColumn="0" w:lastColumn="0" w:oddVBand="0" w:evenVBand="0" w:oddHBand="1" w:evenHBand="0" w:firstRowFirstColumn="0" w:firstRowLastColumn="0" w:lastRowFirstColumn="0" w:lastRowLastColumn="0"/>
           <w:trHeight w:val="102"/>
         </w:trPr>
         <w:tc>
@@ -729,7 +790,7 @@
           </w:tcPr>
           <w:p>
             <w:pPr>
-              <w:cnfStyle w:val="000000100000" w:firstRow="0" w:lastRow="0" w:firstColumn="0" w:lastColumn="0" w:oddVBand="0" w:evenVBand="0" w:oddHBand="1" w:evenHBand="0" w:firstRowFirstColumn="0" w:firstRowLastColumn="0" w:lastRowFirstColumn="0" w:lastRowLastColumn="0"/>
+              <w:cnfStyle w:val="000000000000" w:firstRow="0" w:lastRow="0" w:firstColumn="0" w:lastColumn="0" w:oddVBand="0" w:evenVBand="0" w:oddHBand="0" w:evenHBand="0" w:firstRowFirstColumn="0" w:firstRowLastColumn="0" w:lastRowFirstColumn="0" w:lastRowLastColumn="0"/>
               <w:rPr>
                 <w:b/>
                 <w:lang w:val="en-US"/>
@@ -756,6 +817,7 @@
       </w:tr>
       <w:tr>
         <w:trPr>
+          <w:cnfStyle w:val="000000100000" w:firstRow="0" w:lastRow="0" w:firstColumn="0" w:lastColumn="0" w:oddVBand="0" w:evenVBand="0" w:oddHBand="1" w:evenHBand="0" w:firstRowFirstColumn="0" w:firstRowLastColumn="0" w:lastRowFirstColumn="0" w:lastRowLastColumn="0"/>
           <w:trHeight w:val="201"/>
         </w:trPr>
         <w:tc>
@@ -802,7 +864,7 @@
           </w:tcPr>
           <w:p>
             <w:pPr>
-              <w:cnfStyle w:val="000000000000" w:firstRow="0" w:lastRow="0" w:firstColumn="0" w:lastColumn="0" w:oddVBand="0" w:evenVBand="0" w:oddHBand="0" w:evenHBand="0" w:firstRowFirstColumn="0" w:firstRowLastColumn="0" w:lastRowFirstColumn="0" w:lastRowLastColumn="0"/>
+              <w:cnfStyle w:val="000000100000" w:firstRow="0" w:lastRow="0" w:firstColumn="0" w:lastColumn="0" w:oddVBand="0" w:evenVBand="0" w:oddHBand="1" w:evenHBand="0" w:firstRowFirstColumn="0" w:firstRowLastColumn="0" w:lastRowFirstColumn="0" w:lastRowLastColumn="0"/>
               <w:rPr>
                 <w:b/>
                 <w:lang w:val="en-US"/>

</xml_diff>